<commit_message>
Guías Rápidas Roles y Privilegios
Guías Rápidas Roles y Privilegios
</commit_message>
<xml_diff>
--- a/LOGIN/GUIAS RÁPIDAS/APLICACIONES.docx
+++ b/LOGIN/GUIAS RÁPIDAS/APLICACIONES.docx
@@ -11,50 +11,8 @@
           <w:lang w:val="es-MX" w:eastAsia="es-MX"/>
         </w:rPr>
       </w:pPr>
-      <w:r>
-        <w:rPr>
-          <w:rFonts w:ascii="Arial" w:hAnsi="Arial" w:cs="Arial"/>
-          <w:noProof/>
-          <w:sz w:val="24"/>
-          <w:szCs w:val="24"/>
-          <w:lang w:val="es-MX" w:eastAsia="es-MX"/>
-        </w:rPr>
-        <w:drawing>
-          <wp:inline distT="0" distB="0" distL="0" distR="0" wp14:anchorId="2EE04FA1" wp14:editId="6E5B96FF">
-            <wp:extent cx="2085975" cy="590550"/>
-            <wp:effectExtent l="0" t="0" r="9525" b="0"/>
-            <wp:docPr id="12" name="Imagen 12"/>
-            <wp:cNvGraphicFramePr>
-              <a:graphicFrameLocks xmlns:a="http://schemas.openxmlformats.org/drawingml/2006/main" noChangeAspect="1"/>
-            </wp:cNvGraphicFramePr>
-            <a:graphic xmlns:a="http://schemas.openxmlformats.org/drawingml/2006/main">
-              <a:graphicData uri="http://schemas.openxmlformats.org/drawingml/2006/picture">
-                <pic:pic xmlns:pic="http://schemas.openxmlformats.org/drawingml/2006/picture">
-                  <pic:nvPicPr>
-                    <pic:cNvPr id="1" name=""/>
-                    <pic:cNvPicPr/>
-                  </pic:nvPicPr>
-                  <pic:blipFill>
-                    <a:blip r:embed="rId8"/>
-                    <a:stretch>
-                      <a:fillRect/>
-                    </a:stretch>
-                  </pic:blipFill>
-                  <pic:spPr>
-                    <a:xfrm>
-                      <a:off x="0" y="0"/>
-                      <a:ext cx="2085975" cy="590550"/>
-                    </a:xfrm>
-                    <a:prstGeom prst="rect">
-                      <a:avLst/>
-                    </a:prstGeom>
-                  </pic:spPr>
-                </pic:pic>
-              </a:graphicData>
-            </a:graphic>
-          </wp:inline>
-        </w:drawing>
-      </w:r>
+      <w:bookmarkStart w:id="0" w:name="_GoBack"/>
+      <w:bookmarkEnd w:id="0"/>
       <w:r>
         <w:rPr>
           <w:rFonts w:ascii="Arial" w:hAnsi="Arial" w:cs="Arial"/>
@@ -212,7 +170,7 @@
                     </pic:cNvPicPr>
                   </pic:nvPicPr>
                   <pic:blipFill>
-                    <a:blip r:embed="rId9" cstate="print">
+                    <a:blip r:embed="rId8" cstate="print">
                       <a:extLst>
                         <a:ext uri="{28A0092B-C50C-407E-A947-70E740481C1C}">
                           <a14:useLocalDpi xmlns:a14="http://schemas.microsoft.com/office/drawing/2010/main" val="0"/>
@@ -590,7 +548,7 @@
                     <pic:cNvPicPr/>
                   </pic:nvPicPr>
                   <pic:blipFill>
-                    <a:blip r:embed="rId10" cstate="print">
+                    <a:blip r:embed="rId9" cstate="print">
                       <a:extLst>
                         <a:ext uri="{28A0092B-C50C-407E-A947-70E740481C1C}">
                           <a14:useLocalDpi xmlns:a14="http://schemas.microsoft.com/office/drawing/2010/main" val="0"/>
@@ -687,7 +645,6 @@
           <w:sz w:val="36"/>
           <w:szCs w:val="36"/>
         </w:rPr>
-        <w:lastRenderedPageBreak/>
         <w:t>V.1.0</w:t>
       </w:r>
     </w:p>
@@ -2459,15 +2416,15 @@
           <w:b w:val="0"/>
         </w:rPr>
       </w:pPr>
-      <w:bookmarkStart w:id="0" w:name="_Toc123297018"/>
-      <w:bookmarkStart w:id="1" w:name="_Toc127778288"/>
-      <w:bookmarkStart w:id="2" w:name="_Toc127875240"/>
+      <w:bookmarkStart w:id="1" w:name="_Toc123297018"/>
+      <w:bookmarkStart w:id="2" w:name="_Toc127778288"/>
+      <w:bookmarkStart w:id="3" w:name="_Toc127875240"/>
       <w:r>
         <w:t>Objetivo</w:t>
       </w:r>
-      <w:bookmarkEnd w:id="0"/>
       <w:bookmarkEnd w:id="1"/>
       <w:bookmarkEnd w:id="2"/>
+      <w:bookmarkEnd w:id="3"/>
     </w:p>
     <w:p>
       <w:pPr>
@@ -2588,15 +2545,15 @@
           <w:b w:val="0"/>
         </w:rPr>
       </w:pPr>
-      <w:bookmarkStart w:id="3" w:name="_Toc123297019"/>
-      <w:bookmarkStart w:id="4" w:name="_Toc127778289"/>
-      <w:bookmarkStart w:id="5" w:name="_Toc127875241"/>
+      <w:bookmarkStart w:id="4" w:name="_Toc123297019"/>
+      <w:bookmarkStart w:id="5" w:name="_Toc127778289"/>
+      <w:bookmarkStart w:id="6" w:name="_Toc127875241"/>
       <w:r>
         <w:t>Alcance</w:t>
       </w:r>
-      <w:bookmarkEnd w:id="3"/>
       <w:bookmarkEnd w:id="4"/>
       <w:bookmarkEnd w:id="5"/>
+      <w:bookmarkEnd w:id="6"/>
       <w:r>
         <w:t xml:space="preserve"> </w:t>
       </w:r>
@@ -2681,15 +2638,15 @@
       <w:pPr>
         <w:pStyle w:val="Ttulo1"/>
       </w:pPr>
-      <w:bookmarkStart w:id="6" w:name="_Toc123297020"/>
-      <w:bookmarkStart w:id="7" w:name="_Toc127778290"/>
-      <w:bookmarkStart w:id="8" w:name="_Toc127875242"/>
+      <w:bookmarkStart w:id="7" w:name="_Toc123297020"/>
+      <w:bookmarkStart w:id="8" w:name="_Toc127778290"/>
+      <w:bookmarkStart w:id="9" w:name="_Toc127875242"/>
       <w:r>
         <w:t>Usuario</w:t>
       </w:r>
-      <w:bookmarkEnd w:id="6"/>
       <w:bookmarkEnd w:id="7"/>
       <w:bookmarkEnd w:id="8"/>
+      <w:bookmarkEnd w:id="9"/>
     </w:p>
     <w:p>
       <w:pPr>
@@ -2985,14 +2942,14 @@
           <w:rFonts w:eastAsia="Arial"/>
         </w:rPr>
       </w:pPr>
-      <w:bookmarkStart w:id="9" w:name="_Toc127875243"/>
+      <w:bookmarkStart w:id="10" w:name="_Toc127875243"/>
       <w:r>
         <w:rPr>
           <w:rFonts w:eastAsia="Arial"/>
         </w:rPr>
         <w:t>APLICACIONES</w:t>
       </w:r>
-      <w:bookmarkEnd w:id="9"/>
+      <w:bookmarkEnd w:id="10"/>
     </w:p>
     <w:p>
       <w:pPr>
@@ -3200,14 +3157,15 @@
           <w:shd w:val="clear" w:color="auto" w:fill="FFFF00"/>
         </w:rPr>
       </w:pPr>
-      <w:bookmarkStart w:id="10" w:name="_Toc127875244"/>
+      <w:bookmarkStart w:id="11" w:name="_Toc127875244"/>
       <w:r>
         <w:rPr>
           <w:rFonts w:eastAsia="Arial"/>
         </w:rPr>
+        <w:lastRenderedPageBreak/>
         <w:t>Acceso a Plataforma</w:t>
       </w:r>
-      <w:bookmarkEnd w:id="10"/>
+      <w:bookmarkEnd w:id="11"/>
     </w:p>
     <w:p>
       <w:pPr>
@@ -3308,8 +3266,8 @@
           <w:szCs w:val="24"/>
         </w:rPr>
       </w:pPr>
-      <w:hyperlink r:id="rId11" w:history="1">
-        <w:bookmarkStart w:id="11" w:name="_Toc127778291"/>
+      <w:hyperlink r:id="rId10" w:history="1">
+        <w:bookmarkStart w:id="12" w:name="_Toc127778291"/>
         <w:r>
           <w:rPr>
             <w:rStyle w:val="Hipervnculo"/>
@@ -3322,7 +3280,7 @@
           </w:rPr>
           <w:t>http://10.200.4.165/</w:t>
         </w:r>
-        <w:bookmarkEnd w:id="11"/>
+        <w:bookmarkEnd w:id="12"/>
       </w:hyperlink>
     </w:p>
     <w:p>
@@ -3550,14 +3508,15 @@
           <w:rFonts w:eastAsia="Arial"/>
         </w:rPr>
       </w:pPr>
-      <w:bookmarkStart w:id="12" w:name="_Toc127875245"/>
+      <w:bookmarkStart w:id="13" w:name="_Toc127875245"/>
       <w:r>
         <w:rPr>
           <w:rFonts w:eastAsia="Arial"/>
         </w:rPr>
+        <w:lastRenderedPageBreak/>
         <w:t>Componentes de la Pantalla</w:t>
       </w:r>
-      <w:bookmarkEnd w:id="12"/>
+      <w:bookmarkEnd w:id="13"/>
     </w:p>
     <w:p>
       <w:pPr>
@@ -3585,10 +3544,10 @@
       </w:pPr>
       <w:r>
         <w:object w:dxaOrig="7207" w:dyaOrig="3968" w14:anchorId="6202D915">
-          <v:rect id="rectole0000000004" o:spid="_x0000_i1025" style="width:5in;height:199.15pt" o:ole="" o:preferrelative="t" stroked="f">
-            <v:imagedata r:id="rId12" o:title=""/>
+          <v:rect id="rectole0000000004" o:spid="_x0000_i1025" style="width:5in;height:199.25pt" o:ole="" o:preferrelative="t" stroked="f">
+            <v:imagedata r:id="rId11" o:title=""/>
           </v:rect>
-          <o:OLEObject Type="Embed" ProgID="StaticMetafile" ShapeID="rectole0000000004" DrawAspect="Content" ObjectID="_1738673883" r:id="rId13"/>
+          <o:OLEObject Type="Embed" ProgID="StaticMetafile" ShapeID="rectole0000000004" DrawAspect="Content" ObjectID="_1739195216" r:id="rId12"/>
         </w:object>
       </w:r>
     </w:p>
@@ -3701,7 +3660,7 @@
                           <pic:cNvPicPr/>
                         </pic:nvPicPr>
                         <pic:blipFill>
-                          <a:blip r:embed="rId14"/>
+                          <a:blip r:embed="rId13"/>
                           <a:stretch>
                             <a:fillRect/>
                           </a:stretch>
@@ -3790,6 +3749,103 @@
                   <wp:extent cx="561975" cy="419702"/>
                   <wp:effectExtent l="0" t="0" r="0" b="0"/>
                   <wp:docPr id="18" name="Imagen 18"/>
+                  <wp:cNvGraphicFramePr>
+                    <a:graphicFrameLocks xmlns:a="http://schemas.openxmlformats.org/drawingml/2006/main" noChangeAspect="1"/>
+                  </wp:cNvGraphicFramePr>
+                  <a:graphic xmlns:a="http://schemas.openxmlformats.org/drawingml/2006/main">
+                    <a:graphicData uri="http://schemas.openxmlformats.org/drawingml/2006/picture">
+                      <pic:pic xmlns:pic="http://schemas.openxmlformats.org/drawingml/2006/picture">
+                        <pic:nvPicPr>
+                          <pic:cNvPr id="1" name=""/>
+                          <pic:cNvPicPr/>
+                        </pic:nvPicPr>
+                        <pic:blipFill>
+                          <a:blip r:embed="rId14"/>
+                          <a:stretch>
+                            <a:fillRect/>
+                          </a:stretch>
+                        </pic:blipFill>
+                        <pic:spPr>
+                          <a:xfrm>
+                            <a:off x="0" y="0"/>
+                            <a:ext cx="570639" cy="426172"/>
+                          </a:xfrm>
+                          <a:prstGeom prst="rect">
+                            <a:avLst/>
+                          </a:prstGeom>
+                        </pic:spPr>
+                      </pic:pic>
+                    </a:graphicData>
+                  </a:graphic>
+                </wp:inline>
+              </w:drawing>
+            </w:r>
+          </w:p>
+        </w:tc>
+        <w:tc>
+          <w:tcPr>
+            <w:tcW w:w="4414" w:type="dxa"/>
+          </w:tcPr>
+          <w:p>
+            <w:pPr>
+              <w:rPr>
+                <w:rFonts w:ascii="Arial" w:eastAsia="Arial" w:hAnsi="Arial" w:cs="Arial"/>
+                <w:sz w:val="24"/>
+              </w:rPr>
+            </w:pPr>
+            <w:r>
+              <w:rPr>
+                <w:rFonts w:ascii="Arial" w:eastAsia="Arial" w:hAnsi="Arial" w:cs="Arial"/>
+                <w:b/>
+                <w:sz w:val="24"/>
+              </w:rPr>
+              <w:t>Botón de Usuarios</w:t>
+            </w:r>
+            <w:r>
+              <w:rPr>
+                <w:rFonts w:ascii="Arial" w:eastAsia="Arial" w:hAnsi="Arial" w:cs="Arial"/>
+                <w:sz w:val="24"/>
+              </w:rPr>
+              <w:t xml:space="preserve"> (Con el accederemos a la vista de usuarios)</w:t>
+            </w:r>
+          </w:p>
+          <w:p>
+            <w:pPr>
+              <w:rPr>
+                <w:rFonts w:ascii="Arial" w:hAnsi="Arial" w:cs="Arial"/>
+                <w:sz w:val="24"/>
+              </w:rPr>
+            </w:pPr>
+          </w:p>
+        </w:tc>
+      </w:tr>
+      <w:tr>
+        <w:tc>
+          <w:tcPr>
+            <w:tcW w:w="4414" w:type="dxa"/>
+          </w:tcPr>
+          <w:p>
+            <w:pPr>
+              <w:tabs>
+                <w:tab w:val="left" w:pos="1494"/>
+              </w:tabs>
+              <w:spacing w:line="276" w:lineRule="auto"/>
+              <w:jc w:val="center"/>
+              <w:rPr>
+                <w:rFonts w:ascii="Arial" w:hAnsi="Arial" w:cs="Arial"/>
+                <w:sz w:val="24"/>
+              </w:rPr>
+            </w:pPr>
+            <w:r>
+              <w:rPr>
+                <w:noProof/>
+                <w:lang w:val="es-MX" w:eastAsia="es-MX"/>
+              </w:rPr>
+              <w:drawing>
+                <wp:inline distT="0" distB="0" distL="0" distR="0" wp14:anchorId="57F912CB" wp14:editId="0952CE51">
+                  <wp:extent cx="464344" cy="421005"/>
+                  <wp:effectExtent l="0" t="0" r="0" b="0"/>
+                  <wp:docPr id="3" name="Imagen 3"/>
                   <wp:cNvGraphicFramePr>
                     <a:graphicFrameLocks xmlns:a="http://schemas.openxmlformats.org/drawingml/2006/main" noChangeAspect="1"/>
                   </wp:cNvGraphicFramePr>
@@ -3809,7 +3865,7 @@
                         <pic:spPr>
                           <a:xfrm>
                             <a:off x="0" y="0"/>
-                            <a:ext cx="570639" cy="426172"/>
+                            <a:ext cx="469806" cy="425957"/>
                           </a:xfrm>
                           <a:prstGeom prst="rect">
                             <a:avLst/>
@@ -3840,21 +3896,23 @@
                 <w:b/>
                 <w:sz w:val="24"/>
               </w:rPr>
-              <w:t>Botón de Usuarios</w:t>
+              <w:t>Botón de Aplicaciones</w:t>
             </w:r>
             <w:r>
               <w:rPr>
                 <w:rFonts w:ascii="Arial" w:eastAsia="Arial" w:hAnsi="Arial" w:cs="Arial"/>
                 <w:sz w:val="24"/>
               </w:rPr>
-              <w:t xml:space="preserve"> (Con el accederemos a la vista de usuarios)</w:t>
+              <w:t xml:space="preserve"> (Con el accederemos a la vista de Aplicaciones)</w:t>
             </w:r>
           </w:p>
           <w:p>
             <w:pPr>
               <w:rPr>
                 <w:rFonts w:ascii="Arial" w:hAnsi="Arial" w:cs="Arial"/>
-                <w:sz w:val="24"/>
+                <w:b/>
+                <w:sz w:val="24"/>
+                <w:szCs w:val="24"/>
               </w:rPr>
             </w:pPr>
           </w:p>
@@ -3883,10 +3941,10 @@
                 <w:lang w:val="es-MX" w:eastAsia="es-MX"/>
               </w:rPr>
               <w:drawing>
-                <wp:inline distT="0" distB="0" distL="0" distR="0" wp14:anchorId="57F912CB" wp14:editId="0952CE51">
-                  <wp:extent cx="464344" cy="421005"/>
+                <wp:inline distT="0" distB="0" distL="0" distR="0" wp14:anchorId="48C1A15D" wp14:editId="47583F82">
+                  <wp:extent cx="435551" cy="466224"/>
                   <wp:effectExtent l="0" t="0" r="0" b="0"/>
-                  <wp:docPr id="3" name="Imagen 3"/>
+                  <wp:docPr id="5" name="Imagen 5"/>
                   <wp:cNvGraphicFramePr>
                     <a:graphicFrameLocks xmlns:a="http://schemas.openxmlformats.org/drawingml/2006/main" noChangeAspect="1"/>
                   </wp:cNvGraphicFramePr>
@@ -3906,7 +3964,7 @@
                         <pic:spPr>
                           <a:xfrm>
                             <a:off x="0" y="0"/>
-                            <a:ext cx="469806" cy="425957"/>
+                            <a:ext cx="445532" cy="476908"/>
                           </a:xfrm>
                           <a:prstGeom prst="rect">
                             <a:avLst/>
@@ -3937,23 +3995,25 @@
                 <w:b/>
                 <w:sz w:val="24"/>
               </w:rPr>
-              <w:t>Botón de Aplicaciones</w:t>
+              <w:t>Botón de Cerrar Sesión</w:t>
             </w:r>
             <w:r>
               <w:rPr>
                 <w:rFonts w:ascii="Arial" w:eastAsia="Arial" w:hAnsi="Arial" w:cs="Arial"/>
                 <w:sz w:val="24"/>
               </w:rPr>
-              <w:t xml:space="preserve"> (Con el accederemos a la vista de Aplicaciones)</w:t>
+              <w:t xml:space="preserve"> (Con el cerraremos nuestra sesión actual)</w:t>
             </w:r>
           </w:p>
           <w:p>
             <w:pPr>
+              <w:tabs>
+                <w:tab w:val="left" w:pos="1494"/>
+              </w:tabs>
+              <w:spacing w:line="276" w:lineRule="auto"/>
               <w:rPr>
                 <w:rFonts w:ascii="Arial" w:hAnsi="Arial" w:cs="Arial"/>
-                <w:b/>
-                <w:sz w:val="24"/>
-                <w:szCs w:val="24"/>
+                <w:sz w:val="24"/>
               </w:rPr>
             </w:pPr>
           </w:p>
@@ -3972,8 +4032,7 @@
               <w:spacing w:line="276" w:lineRule="auto"/>
               <w:jc w:val="center"/>
               <w:rPr>
-                <w:rFonts w:ascii="Arial" w:hAnsi="Arial" w:cs="Arial"/>
-                <w:sz w:val="24"/>
+                <w:noProof/>
               </w:rPr>
             </w:pPr>
             <w:r>
@@ -3982,10 +4041,10 @@
                 <w:lang w:val="es-MX" w:eastAsia="es-MX"/>
               </w:rPr>
               <w:drawing>
-                <wp:inline distT="0" distB="0" distL="0" distR="0" wp14:anchorId="48C1A15D" wp14:editId="47583F82">
-                  <wp:extent cx="435551" cy="466224"/>
+                <wp:inline distT="0" distB="0" distL="0" distR="0" wp14:anchorId="1F892616" wp14:editId="6B86D4E2">
+                  <wp:extent cx="1714500" cy="569098"/>
                   <wp:effectExtent l="0" t="0" r="0" b="0"/>
-                  <wp:docPr id="5" name="Imagen 5"/>
+                  <wp:docPr id="10" name="Imagen 10"/>
                   <wp:cNvGraphicFramePr>
                     <a:graphicFrameLocks xmlns:a="http://schemas.openxmlformats.org/drawingml/2006/main" noChangeAspect="1"/>
                   </wp:cNvGraphicFramePr>
@@ -4005,7 +4064,7 @@
                         <pic:spPr>
                           <a:xfrm>
                             <a:off x="0" y="0"/>
-                            <a:ext cx="445532" cy="476908"/>
+                            <a:ext cx="1730601" cy="574442"/>
                           </a:xfrm>
                           <a:prstGeom prst="rect">
                             <a:avLst/>
@@ -4025,38 +4084,24 @@
           </w:tcPr>
           <w:p>
             <w:pPr>
-              <w:rPr>
-                <w:rFonts w:ascii="Arial" w:eastAsia="Arial" w:hAnsi="Arial" w:cs="Arial"/>
-                <w:sz w:val="24"/>
-              </w:rPr>
-            </w:pPr>
-            <w:r>
-              <w:rPr>
-                <w:rFonts w:ascii="Arial" w:eastAsia="Arial" w:hAnsi="Arial" w:cs="Arial"/>
-                <w:b/>
-                <w:sz w:val="24"/>
-              </w:rPr>
-              <w:t>Botón de Cerrar Sesión</w:t>
-            </w:r>
-            <w:r>
-              <w:rPr>
-                <w:rFonts w:ascii="Arial" w:eastAsia="Arial" w:hAnsi="Arial" w:cs="Arial"/>
-                <w:sz w:val="24"/>
-              </w:rPr>
-              <w:t xml:space="preserve"> (Con el cerraremos nuestra sesión actual)</w:t>
-            </w:r>
-          </w:p>
-          <w:p>
-            <w:pPr>
               <w:tabs>
                 <w:tab w:val="left" w:pos="1494"/>
               </w:tabs>
               <w:spacing w:line="276" w:lineRule="auto"/>
               <w:rPr>
                 <w:rFonts w:ascii="Arial" w:hAnsi="Arial" w:cs="Arial"/>
+                <w:b/>
                 <w:sz w:val="24"/>
               </w:rPr>
             </w:pPr>
+            <w:r>
+              <w:rPr>
+                <w:rFonts w:ascii="Arial" w:hAnsi="Arial" w:cs="Arial"/>
+                <w:b/>
+                <w:sz w:val="24"/>
+              </w:rPr>
+              <w:t xml:space="preserve">Logo </w:t>
+            </w:r>
           </w:p>
         </w:tc>
       </w:tr>
@@ -4082,10 +4127,10 @@
                 <w:lang w:val="es-MX" w:eastAsia="es-MX"/>
               </w:rPr>
               <w:drawing>
-                <wp:inline distT="0" distB="0" distL="0" distR="0" wp14:anchorId="1F892616" wp14:editId="6B86D4E2">
-                  <wp:extent cx="1714500" cy="569098"/>
+                <wp:inline distT="0" distB="0" distL="0" distR="0" wp14:anchorId="2EA1D977" wp14:editId="12206B59">
+                  <wp:extent cx="2129790" cy="398998"/>
                   <wp:effectExtent l="0" t="0" r="0" b="0"/>
-                  <wp:docPr id="10" name="Imagen 10"/>
+                  <wp:docPr id="25" name="Imagen 25"/>
                   <wp:cNvGraphicFramePr>
                     <a:graphicFrameLocks xmlns:a="http://schemas.openxmlformats.org/drawingml/2006/main" noChangeAspect="1"/>
                   </wp:cNvGraphicFramePr>
@@ -4105,92 +4150,6 @@
                         <pic:spPr>
                           <a:xfrm>
                             <a:off x="0" y="0"/>
-                            <a:ext cx="1730601" cy="574442"/>
-                          </a:xfrm>
-                          <a:prstGeom prst="rect">
-                            <a:avLst/>
-                          </a:prstGeom>
-                        </pic:spPr>
-                      </pic:pic>
-                    </a:graphicData>
-                  </a:graphic>
-                </wp:inline>
-              </w:drawing>
-            </w:r>
-          </w:p>
-        </w:tc>
-        <w:tc>
-          <w:tcPr>
-            <w:tcW w:w="4414" w:type="dxa"/>
-          </w:tcPr>
-          <w:p>
-            <w:pPr>
-              <w:tabs>
-                <w:tab w:val="left" w:pos="1494"/>
-              </w:tabs>
-              <w:spacing w:line="276" w:lineRule="auto"/>
-              <w:rPr>
-                <w:rFonts w:ascii="Arial" w:hAnsi="Arial" w:cs="Arial"/>
-                <w:b/>
-                <w:sz w:val="24"/>
-              </w:rPr>
-            </w:pPr>
-            <w:r>
-              <w:rPr>
-                <w:rFonts w:ascii="Arial" w:hAnsi="Arial" w:cs="Arial"/>
-                <w:b/>
-                <w:sz w:val="24"/>
-              </w:rPr>
-              <w:t xml:space="preserve">Logo </w:t>
-            </w:r>
-          </w:p>
-        </w:tc>
-      </w:tr>
-      <w:tr>
-        <w:tc>
-          <w:tcPr>
-            <w:tcW w:w="4414" w:type="dxa"/>
-          </w:tcPr>
-          <w:p>
-            <w:pPr>
-              <w:tabs>
-                <w:tab w:val="left" w:pos="1494"/>
-              </w:tabs>
-              <w:spacing w:line="276" w:lineRule="auto"/>
-              <w:jc w:val="center"/>
-              <w:rPr>
-                <w:noProof/>
-              </w:rPr>
-            </w:pPr>
-            <w:r>
-              <w:rPr>
-                <w:noProof/>
-                <w:lang w:val="es-MX" w:eastAsia="es-MX"/>
-              </w:rPr>
-              <w:drawing>
-                <wp:inline distT="0" distB="0" distL="0" distR="0" wp14:anchorId="2EA1D977" wp14:editId="12206B59">
-                  <wp:extent cx="2129790" cy="398998"/>
-                  <wp:effectExtent l="0" t="0" r="0" b="0"/>
-                  <wp:docPr id="25" name="Imagen 25"/>
-                  <wp:cNvGraphicFramePr>
-                    <a:graphicFrameLocks xmlns:a="http://schemas.openxmlformats.org/drawingml/2006/main" noChangeAspect="1"/>
-                  </wp:cNvGraphicFramePr>
-                  <a:graphic xmlns:a="http://schemas.openxmlformats.org/drawingml/2006/main">
-                    <a:graphicData uri="http://schemas.openxmlformats.org/drawingml/2006/picture">
-                      <pic:pic xmlns:pic="http://schemas.openxmlformats.org/drawingml/2006/picture">
-                        <pic:nvPicPr>
-                          <pic:cNvPr id="1" name=""/>
-                          <pic:cNvPicPr/>
-                        </pic:nvPicPr>
-                        <pic:blipFill>
-                          <a:blip r:embed="rId19"/>
-                          <a:stretch>
-                            <a:fillRect/>
-                          </a:stretch>
-                        </pic:blipFill>
-                        <pic:spPr>
-                          <a:xfrm>
-                            <a:off x="0" y="0"/>
                             <a:ext cx="2169863" cy="406505"/>
                           </a:xfrm>
                           <a:prstGeom prst="rect">
@@ -4286,11 +4245,12 @@
           <w:rFonts w:eastAsia="Arial"/>
         </w:rPr>
       </w:pPr>
-      <w:bookmarkStart w:id="13" w:name="_Toc127875246"/>
+      <w:bookmarkStart w:id="14" w:name="_Toc127875246"/>
       <w:r>
         <w:rPr>
           <w:rFonts w:eastAsia="Arial"/>
         </w:rPr>
+        <w:lastRenderedPageBreak/>
         <w:t xml:space="preserve">2. </w:t>
       </w:r>
       <w:r>
@@ -4299,7 +4259,7 @@
         </w:rPr>
         <w:t>Componentes de vista Gestión de Aplicaciones</w:t>
       </w:r>
-      <w:bookmarkEnd w:id="13"/>
+      <w:bookmarkEnd w:id="14"/>
     </w:p>
     <w:p>
       <w:pPr>
@@ -4401,7 +4361,7 @@
                     <pic:cNvPicPr/>
                   </pic:nvPicPr>
                   <pic:blipFill>
-                    <a:blip r:embed="rId20"/>
+                    <a:blip r:embed="rId19"/>
                     <a:stretch>
                       <a:fillRect/>
                     </a:stretch>
@@ -4528,7 +4488,7 @@
                           <pic:cNvPicPr/>
                         </pic:nvPicPr>
                         <pic:blipFill>
-                          <a:blip r:embed="rId21"/>
+                          <a:blip r:embed="rId20"/>
                           <a:stretch>
                             <a:fillRect/>
                           </a:stretch>
@@ -4601,6 +4561,96 @@
                   <wp:extent cx="1943100" cy="419100"/>
                   <wp:effectExtent l="0" t="0" r="0" b="0"/>
                   <wp:docPr id="32" name="Imagen 32"/>
+                  <wp:cNvGraphicFramePr>
+                    <a:graphicFrameLocks xmlns:a="http://schemas.openxmlformats.org/drawingml/2006/main" noChangeAspect="1"/>
+                  </wp:cNvGraphicFramePr>
+                  <a:graphic xmlns:a="http://schemas.openxmlformats.org/drawingml/2006/main">
+                    <a:graphicData uri="http://schemas.openxmlformats.org/drawingml/2006/picture">
+                      <pic:pic xmlns:pic="http://schemas.openxmlformats.org/drawingml/2006/picture">
+                        <pic:nvPicPr>
+                          <pic:cNvPr id="1" name=""/>
+                          <pic:cNvPicPr/>
+                        </pic:nvPicPr>
+                        <pic:blipFill>
+                          <a:blip r:embed="rId21"/>
+                          <a:stretch>
+                            <a:fillRect/>
+                          </a:stretch>
+                        </pic:blipFill>
+                        <pic:spPr>
+                          <a:xfrm>
+                            <a:off x="0" y="0"/>
+                            <a:ext cx="1943100" cy="419100"/>
+                          </a:xfrm>
+                          <a:prstGeom prst="rect">
+                            <a:avLst/>
+                          </a:prstGeom>
+                        </pic:spPr>
+                      </pic:pic>
+                    </a:graphicData>
+                  </a:graphic>
+                </wp:inline>
+              </w:drawing>
+            </w:r>
+          </w:p>
+        </w:tc>
+        <w:tc>
+          <w:tcPr>
+            <w:tcW w:w="4414" w:type="dxa"/>
+          </w:tcPr>
+          <w:p>
+            <w:pPr>
+              <w:rPr>
+                <w:rFonts w:ascii="Arial" w:eastAsia="Arial" w:hAnsi="Arial" w:cs="Arial"/>
+                <w:sz w:val="24"/>
+              </w:rPr>
+            </w:pPr>
+            <w:r>
+              <w:rPr>
+                <w:rFonts w:ascii="Arial" w:eastAsia="Arial" w:hAnsi="Arial" w:cs="Arial"/>
+                <w:sz w:val="24"/>
+              </w:rPr>
+              <w:t xml:space="preserve">Botón para agregar nuevos usuarios </w:t>
+            </w:r>
+          </w:p>
+          <w:p>
+            <w:pPr>
+              <w:jc w:val="both"/>
+              <w:rPr>
+                <w:rFonts w:ascii="Arial" w:hAnsi="Arial" w:cs="Arial"/>
+                <w:sz w:val="24"/>
+              </w:rPr>
+            </w:pPr>
+          </w:p>
+        </w:tc>
+      </w:tr>
+      <w:tr>
+        <w:tc>
+          <w:tcPr>
+            <w:tcW w:w="4414" w:type="dxa"/>
+          </w:tcPr>
+          <w:p>
+            <w:pPr>
+              <w:tabs>
+                <w:tab w:val="left" w:pos="1494"/>
+              </w:tabs>
+              <w:spacing w:line="276" w:lineRule="auto"/>
+              <w:jc w:val="center"/>
+              <w:rPr>
+                <w:rFonts w:ascii="Arial" w:hAnsi="Arial" w:cs="Arial"/>
+                <w:sz w:val="24"/>
+              </w:rPr>
+            </w:pPr>
+            <w:r>
+              <w:rPr>
+                <w:noProof/>
+                <w:lang w:val="es-MX" w:eastAsia="es-MX"/>
+              </w:rPr>
+              <w:drawing>
+                <wp:inline distT="0" distB="0" distL="0" distR="0" wp14:anchorId="65E1D7BC" wp14:editId="241E3C43">
+                  <wp:extent cx="485775" cy="542925"/>
+                  <wp:effectExtent l="0" t="0" r="9525" b="9525"/>
+                  <wp:docPr id="49" name="Imagen 49"/>
                   <wp:cNvGraphicFramePr>
                     <a:graphicFrameLocks xmlns:a="http://schemas.openxmlformats.org/drawingml/2006/main" noChangeAspect="1"/>
                   </wp:cNvGraphicFramePr>
@@ -4620,7 +4670,7 @@
                         <pic:spPr>
                           <a:xfrm>
                             <a:off x="0" y="0"/>
-                            <a:ext cx="1943100" cy="419100"/>
+                            <a:ext cx="485775" cy="542925"/>
                           </a:xfrm>
                           <a:prstGeom prst="rect">
                             <a:avLst/>
@@ -4650,7 +4700,7 @@
                 <w:rFonts w:ascii="Arial" w:eastAsia="Arial" w:hAnsi="Arial" w:cs="Arial"/>
                 <w:sz w:val="24"/>
               </w:rPr>
-              <w:t xml:space="preserve">Botón para agregar nuevos usuarios </w:t>
+              <w:t>Editar: Permite modificar el registro actual</w:t>
             </w:r>
           </w:p>
           <w:p>
@@ -4658,7 +4708,9 @@
               <w:jc w:val="both"/>
               <w:rPr>
                 <w:rFonts w:ascii="Arial" w:hAnsi="Arial" w:cs="Arial"/>
-                <w:sz w:val="24"/>
+                <w:b/>
+                <w:sz w:val="24"/>
+                <w:szCs w:val="24"/>
               </w:rPr>
             </w:pPr>
           </w:p>
@@ -4687,10 +4739,10 @@
                 <w:lang w:val="es-MX" w:eastAsia="es-MX"/>
               </w:rPr>
               <w:drawing>
-                <wp:inline distT="0" distB="0" distL="0" distR="0" wp14:anchorId="65E1D7BC" wp14:editId="241E3C43">
-                  <wp:extent cx="485775" cy="542925"/>
-                  <wp:effectExtent l="0" t="0" r="9525" b="9525"/>
-                  <wp:docPr id="49" name="Imagen 49"/>
+                <wp:inline distT="0" distB="0" distL="0" distR="0" wp14:anchorId="36FA9E92" wp14:editId="47A224C6">
+                  <wp:extent cx="323850" cy="476250"/>
+                  <wp:effectExtent l="0" t="0" r="0" b="0"/>
+                  <wp:docPr id="52" name="Imagen 52"/>
                   <wp:cNvGraphicFramePr>
                     <a:graphicFrameLocks xmlns:a="http://schemas.openxmlformats.org/drawingml/2006/main" noChangeAspect="1"/>
                   </wp:cNvGraphicFramePr>
@@ -4710,7 +4762,7 @@
                         <pic:spPr>
                           <a:xfrm>
                             <a:off x="0" y="0"/>
-                            <a:ext cx="485775" cy="542925"/>
+                            <a:ext cx="323850" cy="476250"/>
                           </a:xfrm>
                           <a:prstGeom prst="rect">
                             <a:avLst/>
@@ -4740,7 +4792,14 @@
                 <w:rFonts w:ascii="Arial" w:eastAsia="Arial" w:hAnsi="Arial" w:cs="Arial"/>
                 <w:sz w:val="24"/>
               </w:rPr>
-              <w:t>Editar: Permite modificar el registro actual</w:t>
+              <w:t>Botón  para eliminar el registro actual</w:t>
+            </w:r>
+            <w:r>
+              <w:rPr>
+                <w:rFonts w:ascii="Arial" w:eastAsia="Arial" w:hAnsi="Arial" w:cs="Arial"/>
+                <w:sz w:val="24"/>
+              </w:rPr>
+              <w:br/>
             </w:r>
           </w:p>
           <w:p>
@@ -4748,9 +4807,7 @@
               <w:jc w:val="both"/>
               <w:rPr>
                 <w:rFonts w:ascii="Arial" w:hAnsi="Arial" w:cs="Arial"/>
-                <w:b/>
-                <w:sz w:val="24"/>
-                <w:szCs w:val="24"/>
+                <w:sz w:val="24"/>
               </w:rPr>
             </w:pPr>
           </w:p>
@@ -4769,8 +4826,7 @@
               <w:spacing w:line="276" w:lineRule="auto"/>
               <w:jc w:val="center"/>
               <w:rPr>
-                <w:rFonts w:ascii="Arial" w:hAnsi="Arial" w:cs="Arial"/>
-                <w:sz w:val="24"/>
+                <w:noProof/>
               </w:rPr>
             </w:pPr>
             <w:r>
@@ -4779,10 +4835,10 @@
                 <w:lang w:val="es-MX" w:eastAsia="es-MX"/>
               </w:rPr>
               <w:drawing>
-                <wp:inline distT="0" distB="0" distL="0" distR="0" wp14:anchorId="36FA9E92" wp14:editId="47A224C6">
-                  <wp:extent cx="323850" cy="476250"/>
-                  <wp:effectExtent l="0" t="0" r="0" b="0"/>
-                  <wp:docPr id="52" name="Imagen 52"/>
+                <wp:inline distT="0" distB="0" distL="0" distR="0" wp14:anchorId="3269A2B0" wp14:editId="1992FCDA">
+                  <wp:extent cx="2409825" cy="400050"/>
+                  <wp:effectExtent l="0" t="0" r="9525" b="0"/>
+                  <wp:docPr id="56" name="Imagen 56"/>
                   <wp:cNvGraphicFramePr>
                     <a:graphicFrameLocks xmlns:a="http://schemas.openxmlformats.org/drawingml/2006/main" noChangeAspect="1"/>
                   </wp:cNvGraphicFramePr>
@@ -4802,7 +4858,7 @@
                         <pic:spPr>
                           <a:xfrm>
                             <a:off x="0" y="0"/>
-                            <a:ext cx="323850" cy="476250"/>
+                            <a:ext cx="2409825" cy="400050"/>
                           </a:xfrm>
                           <a:prstGeom prst="rect">
                             <a:avLst/>
@@ -4822,34 +4878,33 @@
           </w:tcPr>
           <w:p>
             <w:pPr>
-              <w:rPr>
-                <w:rFonts w:ascii="Arial" w:eastAsia="Arial" w:hAnsi="Arial" w:cs="Arial"/>
+              <w:jc w:val="both"/>
+              <w:rPr>
+                <w:rFonts w:ascii="Arial" w:hAnsi="Arial" w:cs="Arial"/>
                 <w:sz w:val="24"/>
               </w:rPr>
             </w:pPr>
             <w:r>
               <w:rPr>
-                <w:rFonts w:ascii="Arial" w:eastAsia="Arial" w:hAnsi="Arial" w:cs="Arial"/>
-                <w:sz w:val="24"/>
-              </w:rPr>
-              <w:t>Botón  para eliminar el registro actual</w:t>
-            </w:r>
-            <w:r>
-              <w:rPr>
-                <w:rFonts w:ascii="Arial" w:eastAsia="Arial" w:hAnsi="Arial" w:cs="Arial"/>
-                <w:sz w:val="24"/>
-              </w:rPr>
-              <w:br/>
-            </w:r>
-          </w:p>
-          <w:p>
-            <w:pPr>
-              <w:jc w:val="both"/>
-              <w:rPr>
                 <w:rFonts w:ascii="Arial" w:hAnsi="Arial" w:cs="Arial"/>
                 <w:sz w:val="24"/>
               </w:rPr>
-            </w:pPr>
+              <w:t xml:space="preserve">Botón </w:t>
+            </w:r>
+            <w:r>
+              <w:rPr>
+                <w:rFonts w:ascii="Arial" w:hAnsi="Arial" w:cs="Arial"/>
+                <w:sz w:val="24"/>
+              </w:rPr>
+              <w:t xml:space="preserve">para </w:t>
+            </w:r>
+            <w:r>
+              <w:rPr>
+                <w:rFonts w:ascii="Arial" w:hAnsi="Arial" w:cs="Arial"/>
+                <w:sz w:val="24"/>
+              </w:rPr>
+              <w:t>filtrar por página</w:t>
+            </w:r>
           </w:p>
         </w:tc>
       </w:tr>
@@ -4875,10 +4930,10 @@
                 <w:lang w:val="es-MX" w:eastAsia="es-MX"/>
               </w:rPr>
               <w:drawing>
-                <wp:inline distT="0" distB="0" distL="0" distR="0" wp14:anchorId="3269A2B0" wp14:editId="1992FCDA">
-                  <wp:extent cx="2409825" cy="400050"/>
-                  <wp:effectExtent l="0" t="0" r="9525" b="0"/>
-                  <wp:docPr id="56" name="Imagen 56"/>
+                <wp:inline distT="0" distB="0" distL="0" distR="0" wp14:anchorId="36FAF28A" wp14:editId="54376C93">
+                  <wp:extent cx="2190750" cy="457200"/>
+                  <wp:effectExtent l="0" t="0" r="0" b="0"/>
+                  <wp:docPr id="57" name="Imagen 57"/>
                   <wp:cNvGraphicFramePr>
                     <a:graphicFrameLocks xmlns:a="http://schemas.openxmlformats.org/drawingml/2006/main" noChangeAspect="1"/>
                   </wp:cNvGraphicFramePr>
@@ -4898,7 +4953,7 @@
                         <pic:spPr>
                           <a:xfrm>
                             <a:off x="0" y="0"/>
-                            <a:ext cx="2409825" cy="400050"/>
+                            <a:ext cx="2190750" cy="457200"/>
                           </a:xfrm>
                           <a:prstGeom prst="rect">
                             <a:avLst/>
@@ -4918,33 +4973,28 @@
           </w:tcPr>
           <w:p>
             <w:pPr>
+              <w:rPr>
+                <w:rFonts w:ascii="Arial" w:eastAsia="Arial" w:hAnsi="Arial" w:cs="Arial"/>
+                <w:sz w:val="24"/>
+              </w:rPr>
+            </w:pPr>
+            <w:r>
+              <w:rPr>
+                <w:rFonts w:ascii="Arial" w:eastAsia="Arial" w:hAnsi="Arial" w:cs="Arial"/>
+                <w:sz w:val="24"/>
+              </w:rPr>
+              <w:t>Botones para visualizar la hoja anterior/siguiente de los usuarios</w:t>
+            </w:r>
+          </w:p>
+          <w:p>
+            <w:pPr>
               <w:jc w:val="both"/>
               <w:rPr>
                 <w:rFonts w:ascii="Arial" w:hAnsi="Arial" w:cs="Arial"/>
+                <w:b/>
                 <w:sz w:val="24"/>
               </w:rPr>
             </w:pPr>
-            <w:r>
-              <w:rPr>
-                <w:rFonts w:ascii="Arial" w:hAnsi="Arial" w:cs="Arial"/>
-                <w:sz w:val="24"/>
-              </w:rPr>
-              <w:t xml:space="preserve">Botón </w:t>
-            </w:r>
-            <w:r>
-              <w:rPr>
-                <w:rFonts w:ascii="Arial" w:hAnsi="Arial" w:cs="Arial"/>
-                <w:sz w:val="24"/>
-              </w:rPr>
-              <w:t xml:space="preserve">para </w:t>
-            </w:r>
-            <w:r>
-              <w:rPr>
-                <w:rFonts w:ascii="Arial" w:hAnsi="Arial" w:cs="Arial"/>
-                <w:sz w:val="24"/>
-              </w:rPr>
-              <w:t>filtrar por página</w:t>
-            </w:r>
           </w:p>
         </w:tc>
       </w:tr>
@@ -4970,10 +5020,10 @@
                 <w:lang w:val="es-MX" w:eastAsia="es-MX"/>
               </w:rPr>
               <w:drawing>
-                <wp:inline distT="0" distB="0" distL="0" distR="0" wp14:anchorId="36FAF28A" wp14:editId="54376C93">
-                  <wp:extent cx="2190750" cy="457200"/>
+                <wp:inline distT="0" distB="0" distL="0" distR="0" wp14:anchorId="6D4D3870" wp14:editId="467B1640">
+                  <wp:extent cx="1352550" cy="387573"/>
                   <wp:effectExtent l="0" t="0" r="0" b="0"/>
-                  <wp:docPr id="57" name="Imagen 57"/>
+                  <wp:docPr id="58" name="Imagen 58"/>
                   <wp:cNvGraphicFramePr>
                     <a:graphicFrameLocks xmlns:a="http://schemas.openxmlformats.org/drawingml/2006/main" noChangeAspect="1"/>
                   </wp:cNvGraphicFramePr>
@@ -4993,7 +5043,7 @@
                         <pic:spPr>
                           <a:xfrm>
                             <a:off x="0" y="0"/>
-                            <a:ext cx="2190750" cy="457200"/>
+                            <a:ext cx="1367764" cy="391933"/>
                           </a:xfrm>
                           <a:prstGeom prst="rect">
                             <a:avLst/>
@@ -5013,21 +5063,6 @@
           </w:tcPr>
           <w:p>
             <w:pPr>
-              <w:rPr>
-                <w:rFonts w:ascii="Arial" w:eastAsia="Arial" w:hAnsi="Arial" w:cs="Arial"/>
-                <w:sz w:val="24"/>
-              </w:rPr>
-            </w:pPr>
-            <w:r>
-              <w:rPr>
-                <w:rFonts w:ascii="Arial" w:eastAsia="Arial" w:hAnsi="Arial" w:cs="Arial"/>
-                <w:sz w:val="24"/>
-              </w:rPr>
-              <w:t>Botones para visualizar la hoja anterior/siguiente de los usuarios</w:t>
-            </w:r>
-          </w:p>
-          <w:p>
-            <w:pPr>
               <w:jc w:val="both"/>
               <w:rPr>
                 <w:rFonts w:ascii="Arial" w:hAnsi="Arial" w:cs="Arial"/>
@@ -5035,6 +5070,13 @@
                 <w:sz w:val="24"/>
               </w:rPr>
             </w:pPr>
+            <w:r>
+              <w:rPr>
+                <w:rFonts w:ascii="Arial" w:eastAsia="Arial" w:hAnsi="Arial" w:cs="Arial"/>
+                <w:sz w:val="24"/>
+              </w:rPr>
+              <w:t>COLUMNAS: permite elegir que columnas se necesita usar o se desea ocultar.</w:t>
+            </w:r>
           </w:p>
         </w:tc>
       </w:tr>
@@ -5059,11 +5101,12 @@
                 <w:noProof/>
                 <w:lang w:val="es-MX" w:eastAsia="es-MX"/>
               </w:rPr>
+              <w:lastRenderedPageBreak/>
               <w:drawing>
-                <wp:inline distT="0" distB="0" distL="0" distR="0" wp14:anchorId="6D4D3870" wp14:editId="467B1640">
-                  <wp:extent cx="1352550" cy="387573"/>
+                <wp:inline distT="0" distB="0" distL="0" distR="0" wp14:anchorId="7B116EF0" wp14:editId="66D9D749">
+                  <wp:extent cx="1114425" cy="371475"/>
                   <wp:effectExtent l="0" t="0" r="0" b="0"/>
-                  <wp:docPr id="58" name="Imagen 58"/>
+                  <wp:docPr id="59" name="Imagen 59"/>
                   <wp:cNvGraphicFramePr>
                     <a:graphicFrameLocks xmlns:a="http://schemas.openxmlformats.org/drawingml/2006/main" noChangeAspect="1"/>
                   </wp:cNvGraphicFramePr>
@@ -5083,7 +5126,7 @@
                         <pic:spPr>
                           <a:xfrm>
                             <a:off x="0" y="0"/>
-                            <a:ext cx="1367764" cy="391933"/>
+                            <a:ext cx="1114425" cy="371475"/>
                           </a:xfrm>
                           <a:prstGeom prst="rect">
                             <a:avLst/>
@@ -5115,7 +5158,7 @@
                 <w:rFonts w:ascii="Arial" w:eastAsia="Arial" w:hAnsi="Arial" w:cs="Arial"/>
                 <w:sz w:val="24"/>
               </w:rPr>
-              <w:t>COLUMNAS: permite elegir que columnas se necesita usar o se desea ocultar.</w:t>
+              <w:t>FILTROS: permite filtrar los elementos de la tabla seleccionando la columna que se desea filtrar y el valor</w:t>
             </w:r>
           </w:p>
         </w:tc>
@@ -5141,12 +5184,11 @@
                 <w:noProof/>
                 <w:lang w:val="es-MX" w:eastAsia="es-MX"/>
               </w:rPr>
-              <w:lastRenderedPageBreak/>
               <w:drawing>
-                <wp:inline distT="0" distB="0" distL="0" distR="0" wp14:anchorId="7B116EF0" wp14:editId="66D9D749">
-                  <wp:extent cx="1114425" cy="371475"/>
+                <wp:inline distT="0" distB="0" distL="0" distR="0" wp14:anchorId="4E24ED27" wp14:editId="79AABEA4">
+                  <wp:extent cx="1343025" cy="324784"/>
                   <wp:effectExtent l="0" t="0" r="0" b="0"/>
-                  <wp:docPr id="59" name="Imagen 59"/>
+                  <wp:docPr id="43" name="Imagen 43"/>
                   <wp:cNvGraphicFramePr>
                     <a:graphicFrameLocks xmlns:a="http://schemas.openxmlformats.org/drawingml/2006/main" noChangeAspect="1"/>
                   </wp:cNvGraphicFramePr>
@@ -5166,7 +5208,7 @@
                         <pic:spPr>
                           <a:xfrm>
                             <a:off x="0" y="0"/>
-                            <a:ext cx="1114425" cy="371475"/>
+                            <a:ext cx="1366679" cy="330504"/>
                           </a:xfrm>
                           <a:prstGeom prst="rect">
                             <a:avLst/>
@@ -5198,7 +5240,7 @@
                 <w:rFonts w:ascii="Arial" w:eastAsia="Arial" w:hAnsi="Arial" w:cs="Arial"/>
                 <w:sz w:val="24"/>
               </w:rPr>
-              <w:t>FILTROS: permite filtrar los elementos de la tabla seleccionando la columna que se desea filtrar y el valor</w:t>
+              <w:t>DENSIDAD: cambia el tamaño del espacio entre registros</w:t>
             </w:r>
           </w:p>
         </w:tc>
@@ -5225,10 +5267,10 @@
                 <w:lang w:val="es-MX" w:eastAsia="es-MX"/>
               </w:rPr>
               <w:drawing>
-                <wp:inline distT="0" distB="0" distL="0" distR="0" wp14:anchorId="4E24ED27" wp14:editId="79AABEA4">
-                  <wp:extent cx="1343025" cy="324784"/>
+                <wp:inline distT="0" distB="0" distL="0" distR="0" wp14:anchorId="266092BD" wp14:editId="61EA2B8F">
+                  <wp:extent cx="1190625" cy="328700"/>
                   <wp:effectExtent l="0" t="0" r="0" b="0"/>
-                  <wp:docPr id="43" name="Imagen 43"/>
+                  <wp:docPr id="44" name="Imagen 44"/>
                   <wp:cNvGraphicFramePr>
                     <a:graphicFrameLocks xmlns:a="http://schemas.openxmlformats.org/drawingml/2006/main" noChangeAspect="1"/>
                   </wp:cNvGraphicFramePr>
@@ -5248,88 +5290,6 @@
                         <pic:spPr>
                           <a:xfrm>
                             <a:off x="0" y="0"/>
-                            <a:ext cx="1366679" cy="330504"/>
-                          </a:xfrm>
-                          <a:prstGeom prst="rect">
-                            <a:avLst/>
-                          </a:prstGeom>
-                        </pic:spPr>
-                      </pic:pic>
-                    </a:graphicData>
-                  </a:graphic>
-                </wp:inline>
-              </w:drawing>
-            </w:r>
-          </w:p>
-        </w:tc>
-        <w:tc>
-          <w:tcPr>
-            <w:tcW w:w="4414" w:type="dxa"/>
-          </w:tcPr>
-          <w:p>
-            <w:pPr>
-              <w:jc w:val="both"/>
-              <w:rPr>
-                <w:rFonts w:ascii="Arial" w:hAnsi="Arial" w:cs="Arial"/>
-                <w:b/>
-                <w:sz w:val="24"/>
-              </w:rPr>
-            </w:pPr>
-            <w:r>
-              <w:rPr>
-                <w:rFonts w:ascii="Arial" w:eastAsia="Arial" w:hAnsi="Arial" w:cs="Arial"/>
-                <w:sz w:val="24"/>
-              </w:rPr>
-              <w:t>DENSIDAD: cambia el tamaño del espacio entre registros</w:t>
-            </w:r>
-          </w:p>
-        </w:tc>
-      </w:tr>
-      <w:tr>
-        <w:tc>
-          <w:tcPr>
-            <w:tcW w:w="4414" w:type="dxa"/>
-          </w:tcPr>
-          <w:p>
-            <w:pPr>
-              <w:tabs>
-                <w:tab w:val="left" w:pos="1494"/>
-              </w:tabs>
-              <w:spacing w:line="276" w:lineRule="auto"/>
-              <w:jc w:val="center"/>
-              <w:rPr>
-                <w:noProof/>
-              </w:rPr>
-            </w:pPr>
-            <w:r>
-              <w:rPr>
-                <w:noProof/>
-                <w:lang w:val="es-MX" w:eastAsia="es-MX"/>
-              </w:rPr>
-              <w:drawing>
-                <wp:inline distT="0" distB="0" distL="0" distR="0" wp14:anchorId="266092BD" wp14:editId="61EA2B8F">
-                  <wp:extent cx="1190625" cy="328700"/>
-                  <wp:effectExtent l="0" t="0" r="0" b="0"/>
-                  <wp:docPr id="44" name="Imagen 44"/>
-                  <wp:cNvGraphicFramePr>
-                    <a:graphicFrameLocks xmlns:a="http://schemas.openxmlformats.org/drawingml/2006/main" noChangeAspect="1"/>
-                  </wp:cNvGraphicFramePr>
-                  <a:graphic xmlns:a="http://schemas.openxmlformats.org/drawingml/2006/main">
-                    <a:graphicData uri="http://schemas.openxmlformats.org/drawingml/2006/picture">
-                      <pic:pic xmlns:pic="http://schemas.openxmlformats.org/drawingml/2006/picture">
-                        <pic:nvPicPr>
-                          <pic:cNvPr id="1" name=""/>
-                          <pic:cNvPicPr/>
-                        </pic:nvPicPr>
-                        <pic:blipFill>
-                          <a:blip r:embed="rId30"/>
-                          <a:stretch>
-                            <a:fillRect/>
-                          </a:stretch>
-                        </pic:blipFill>
-                        <pic:spPr>
-                          <a:xfrm>
-                            <a:off x="0" y="0"/>
                             <a:ext cx="1197962" cy="330725"/>
                           </a:xfrm>
                           <a:prstGeom prst="rect">
@@ -5388,14 +5348,14 @@
       <w:pPr>
         <w:pStyle w:val="Ttulo2"/>
       </w:pPr>
-      <w:bookmarkStart w:id="14" w:name="_Toc127875247"/>
+      <w:bookmarkStart w:id="15" w:name="_Toc127875247"/>
       <w:r>
         <w:t xml:space="preserve">2.1 </w:t>
       </w:r>
       <w:r>
         <w:t>Detalles de la fila</w:t>
       </w:r>
-      <w:bookmarkEnd w:id="14"/>
+      <w:bookmarkEnd w:id="15"/>
     </w:p>
     <w:p/>
     <w:tbl>
@@ -5678,11 +5638,11 @@
         <w:pStyle w:val="Ttulo1"/>
         <w:jc w:val="center"/>
       </w:pPr>
-      <w:bookmarkStart w:id="15" w:name="_Toc127875248"/>
+      <w:bookmarkStart w:id="16" w:name="_Toc127875248"/>
       <w:r>
         <w:t>3 Crear un nuevo registro</w:t>
       </w:r>
-      <w:bookmarkEnd w:id="15"/>
+      <w:bookmarkEnd w:id="16"/>
       <w:r>
         <w:t xml:space="preserve"> </w:t>
       </w:r>
@@ -5758,7 +5718,7 @@
                     <pic:cNvPicPr/>
                   </pic:nvPicPr>
                   <pic:blipFill>
-                    <a:blip r:embed="rId8"/>
+                    <a:blip r:embed="rId30"/>
                     <a:stretch>
                       <a:fillRect/>
                     </a:stretch>
@@ -6780,8 +6740,6 @@
           <w:szCs w:val="24"/>
         </w:rPr>
       </w:pPr>
-      <w:bookmarkStart w:id="16" w:name="_GoBack"/>
-      <w:bookmarkEnd w:id="16"/>
     </w:p>
     <w:p>
       <w:pPr>
@@ -7111,7 +7069,7 @@
                 <w:noProof/>
                 <w:color w:val="FFFFFF" w:themeColor="background1"/>
               </w:rPr>
-              <w:t>6</w:t>
+              <w:t>2</w:t>
             </w:r>
             <w:r>
               <w:rPr>
@@ -9602,7 +9560,7 @@
 </file>
 
 <file path=customXml/itemProps1.xml><?xml version="1.0" encoding="utf-8"?>
-<ds:datastoreItem xmlns:ds="http://schemas.openxmlformats.org/officeDocument/2006/customXml" ds:itemID="{08FF4751-B810-46F8-885C-B96C30752DEB}">
+<ds:datastoreItem xmlns:ds="http://schemas.openxmlformats.org/officeDocument/2006/customXml" ds:itemID="{FD457EBF-989F-4A9E-924B-AF7D06143789}">
   <ds:schemaRefs>
     <ds:schemaRef ds:uri="http://schemas.openxmlformats.org/officeDocument/2006/bibliography"/>
   </ds:schemaRefs>

</xml_diff>